<commit_message>
DRY: Finish dry up to MCTS
</commit_message>
<xml_diff>
--- a/AI - HW2 - Gobblet Gobblers.docx
+++ b/AI - HW2 - Gobblet Gobblers.docx
@@ -12834,7 +12834,6 @@
     </w:p>
     <w:p>
       <w:pPr>
-        <w:bidi/>
         <w:rPr>
           <w:rFonts w:ascii="Assistant" w:eastAsia="Assistant" w:hAnsi="Assistant" w:cs="Assistant"/>
           <w:i/>
@@ -12855,7 +12854,32 @@
           <w:rtl/>
           <w:lang w:val="en-US"/>
         </w:rPr>
-        <w:t xml:space="preserve">ונסמן בנוסף את החישוב החלקי של תוחלת התועלת עבור צומת הסתברות </w:t>
+        <w:t xml:space="preserve">ונסמן בנוסף את </w:t>
+      </w:r>
+      <w:r>
+        <w:rPr>
+          <w:rFonts w:ascii="Assistant" w:eastAsia="Assistant" w:hAnsi="Assistant" w:cs="Assistant" w:hint="cs"/>
+          <w:i/>
+          <w:color w:val="548DD4" w:themeColor="text2" w:themeTint="99"/>
+          <w:sz w:val="28"/>
+          <w:szCs w:val="28"/>
+          <w:u w:val="single"/>
+          <w:rtl/>
+          <w:lang w:val="en-US"/>
+        </w:rPr>
+        <w:t>החישוב החלקי</w:t>
+      </w:r>
+      <w:r>
+        <w:rPr>
+          <w:rFonts w:ascii="Assistant" w:eastAsia="Assistant" w:hAnsi="Assistant" w:cs="Assistant" w:hint="cs"/>
+          <w:i/>
+          <w:color w:val="548DD4" w:themeColor="text2" w:themeTint="99"/>
+          <w:sz w:val="28"/>
+          <w:szCs w:val="28"/>
+          <w:rtl/>
+          <w:lang w:val="en-US"/>
+        </w:rPr>
+        <w:t xml:space="preserve"> של תוחלת התועלת עבור צומת הסתברות </w:t>
       </w:r>
       <m:oMath>
         <m:r>
@@ -13805,7 +13829,33 @@
           <w:rtl/>
           <w:lang w:val="en-US"/>
         </w:rPr>
-        <w:t>החסם העליון על ערכי המקסימום, עלינו לגזום אותו.</w:t>
+        <w:t xml:space="preserve">החסם העליון על ערכי המקסימום, </w:t>
+      </w:r>
+      <w:r>
+        <w:rPr>
+          <w:rFonts w:ascii="Assistant" w:eastAsia="Assistant" w:hAnsi="Assistant" w:cs="Assistant" w:hint="cs"/>
+          <w:b/>
+          <w:bCs/>
+          <w:i/>
+          <w:color w:val="548DD4" w:themeColor="text2" w:themeTint="99"/>
+          <w:sz w:val="28"/>
+          <w:szCs w:val="28"/>
+          <w:rtl/>
+          <w:lang w:val="en-US"/>
+        </w:rPr>
+        <w:t>עלינו לגזום אותו</w:t>
+      </w:r>
+      <w:r>
+        <w:rPr>
+          <w:rFonts w:ascii="Assistant" w:eastAsia="Assistant" w:hAnsi="Assistant" w:cs="Assistant" w:hint="cs"/>
+          <w:i/>
+          <w:color w:val="548DD4" w:themeColor="text2" w:themeTint="99"/>
+          <w:sz w:val="28"/>
+          <w:szCs w:val="28"/>
+          <w:rtl/>
+          <w:lang w:val="en-US"/>
+        </w:rPr>
+        <w:t>.</w:t>
       </w:r>
       <w:r>
         <w:rPr>
@@ -13985,8 +14035,8 @@
       <w:pPr>
         <w:bidi/>
         <w:rPr>
-          <w:rFonts w:ascii="Assistant" w:eastAsia="Assistant" w:hAnsi="Assistant" w:cs="Assistant"/>
-          <w:i/>
+          <w:rFonts w:ascii="Assistant" w:eastAsia="Assistant" w:hAnsi="Assistant" w:cs="Assistant" w:hint="cs"/>
+          <w:iCs/>
           <w:color w:val="548DD4" w:themeColor="text2" w:themeTint="99"/>
           <w:sz w:val="28"/>
           <w:szCs w:val="28"/>
@@ -14557,7 +14607,33 @@
           <w:rtl/>
           <w:lang w:val="en-US"/>
         </w:rPr>
-        <w:t xml:space="preserve">, עלינו לגזום אותו. (שכן אף צומת </w:t>
+        <w:t xml:space="preserve">, </w:t>
+      </w:r>
+      <w:r>
+        <w:rPr>
+          <w:rFonts w:ascii="Assistant" w:eastAsia="Assistant" w:hAnsi="Assistant" w:cs="Assistant" w:hint="cs"/>
+          <w:b/>
+          <w:bCs/>
+          <w:i/>
+          <w:color w:val="548DD4" w:themeColor="text2" w:themeTint="99"/>
+          <w:sz w:val="28"/>
+          <w:szCs w:val="28"/>
+          <w:rtl/>
+          <w:lang w:val="en-US"/>
+        </w:rPr>
+        <w:t>עלינו לגזום אותו</w:t>
+      </w:r>
+      <w:r>
+        <w:rPr>
+          <w:rFonts w:ascii="Assistant" w:eastAsia="Assistant" w:hAnsi="Assistant" w:cs="Assistant" w:hint="cs"/>
+          <w:i/>
+          <w:color w:val="548DD4" w:themeColor="text2" w:themeTint="99"/>
+          <w:sz w:val="28"/>
+          <w:szCs w:val="28"/>
+          <w:rtl/>
+          <w:lang w:val="en-US"/>
+        </w:rPr>
+        <w:t xml:space="preserve">. (שכן אף צומת </w:t>
       </w:r>
       <w:r>
         <w:rPr>
@@ -14813,7 +14889,7 @@
       <w:pPr>
         <w:bidi/>
         <w:rPr>
-          <w:rFonts w:ascii="Assistant" w:eastAsia="Assistant" w:hAnsi="Assistant" w:cs="Assistant"/>
+          <w:rFonts w:ascii="Assistant" w:eastAsia="Assistant" w:hAnsi="Assistant" w:cs="Assistant" w:hint="cs"/>
           <w:i/>
           <w:color w:val="548DD4" w:themeColor="text2" w:themeTint="99"/>
           <w:sz w:val="28"/>

</xml_diff>